<commit_message>
made corrections to CV
</commit_message>
<xml_diff>
--- a/Kombiz Khayami CV.docx
+++ b/Kombiz Khayami CV.docx
@@ -286,16 +286,14 @@
         </w:rPr>
         <w:t xml:space="preserve">John Abbott </w:t>
       </w:r>
-      <w:proofErr w:type="gramStart"/>
-      <w:r>
-        <w:rPr>
-          <w:rFonts w:ascii="Arial" w:hAnsi="Arial" w:cs="Times New Roman"/>
-          <w:color w:val="000000"/>
-          <w:lang w:val="en-CA"/>
-        </w:rPr>
-        <w:t>College(</w:t>
-      </w:r>
-      <w:proofErr w:type="gramEnd"/>
+      <w:r>
+        <w:rPr>
+          <w:rFonts w:ascii="Arial" w:hAnsi="Arial" w:cs="Times New Roman"/>
+          <w:color w:val="000000"/>
+          <w:lang w:val="en-CA"/>
+        </w:rPr>
+        <w:t>College (</w:t>
+      </w:r>
       <w:r>
         <w:rPr>
           <w:rFonts w:ascii="Arial" w:hAnsi="Arial" w:cs="Times New Roman"/>
@@ -551,7 +549,17 @@
           <w:color w:val="000000"/>
           <w:lang w:val="en-CA"/>
         </w:rPr>
-        <w:t xml:space="preserve"> to scan files in the present working directory and calls itself when a new directory is encountered. The Script also lets the user input 2 options. -</w:t>
+        <w:t xml:space="preserve"> to scan files in the present working directo</w:t>
+      </w:r>
+      <w:bookmarkStart w:id="0" w:name="_GoBack"/>
+      <w:bookmarkEnd w:id="0"/>
+      <w:r>
+        <w:rPr>
+          <w:rFonts w:ascii="Arial" w:hAnsi="Arial" w:cs="Times New Roman"/>
+          <w:color w:val="000000"/>
+          <w:lang w:val="en-CA"/>
+        </w:rPr>
+        <w:t>ry and calls itself when a new directory is encountered. The Script also lets the user input 2 options. -</w:t>
       </w:r>
       <w:proofErr w:type="gramStart"/>
       <w:r>
@@ -743,16 +751,14 @@
         </w:rPr>
         <w:t xml:space="preserve">approach divides the program into one of five </w:t>
       </w:r>
-      <w:proofErr w:type="gramStart"/>
-      <w:r>
-        <w:rPr>
-          <w:rFonts w:ascii="Arial" w:hAnsi="Arial" w:cs="Times New Roman"/>
-          <w:color w:val="000000"/>
-          <w:lang w:val="en-CA"/>
-        </w:rPr>
-        <w:t>states(</w:t>
-      </w:r>
-      <w:proofErr w:type="gramEnd"/>
+      <w:r>
+        <w:rPr>
+          <w:rFonts w:ascii="Arial" w:hAnsi="Arial" w:cs="Times New Roman"/>
+          <w:color w:val="000000"/>
+          <w:lang w:val="en-CA"/>
+        </w:rPr>
+        <w:t>states (</w:t>
+      </w:r>
       <w:r>
         <w:rPr>
           <w:rFonts w:ascii="Arial" w:hAnsi="Arial" w:cs="Times New Roman"/>
@@ -996,7 +1002,25 @@
           <w:color w:val="000000"/>
           <w:lang w:val="en-CA"/>
         </w:rPr>
-        <w:t>Web Programmer</w:t>
+        <w:t xml:space="preserve">Web </w:t>
+      </w:r>
+      <w:r>
+        <w:rPr>
+          <w:rFonts w:ascii="Arial" w:hAnsi="Arial" w:cs="Times New Roman"/>
+          <w:b/>
+          <w:color w:val="000000"/>
+          <w:lang w:val="en-CA"/>
+        </w:rPr>
+        <w:t>Deve</w:t>
+      </w:r>
+      <w:r>
+        <w:rPr>
+          <w:rFonts w:ascii="Arial" w:hAnsi="Arial" w:cs="Times New Roman"/>
+          <w:b/>
+          <w:color w:val="000000"/>
+          <w:lang w:val="en-CA"/>
+        </w:rPr>
+        <w:t>loper</w:t>
       </w:r>
       <w:r>
         <w:rPr>
@@ -1190,7 +1214,23 @@
           <w:color w:val="000000"/>
           <w:lang w:val="en-CA"/>
         </w:rPr>
-        <w:t xml:space="preserve"> event. </w:t>
+        <w:t xml:space="preserve"> event</w:t>
+      </w:r>
+      <w:r>
+        <w:rPr>
+          <w:rFonts w:ascii="Arial" w:hAnsi="Arial" w:cs="Times New Roman"/>
+          <w:color w:val="000000"/>
+          <w:lang w:val="en-CA"/>
+        </w:rPr>
+        <w:t xml:space="preserve"> that would display a list of all pictures with the events hash tag on one of the company’s main page</w:t>
+      </w:r>
+      <w:r>
+        <w:rPr>
+          <w:rFonts w:ascii="Arial" w:hAnsi="Arial" w:cs="Times New Roman"/>
+          <w:color w:val="000000"/>
+          <w:lang w:val="en-CA"/>
+        </w:rPr>
+        <w:t xml:space="preserve">. </w:t>
       </w:r>
     </w:p>
     <w:p>
@@ -1430,23 +1470,32 @@
           <w:color w:val="000000"/>
           <w:lang w:val="en-CA"/>
         </w:rPr>
-        <w:t>:  </w:t>
-      </w:r>
-      <w:r>
-        <w:rPr>
-          <w:rFonts w:ascii="Arial" w:hAnsi="Arial" w:cs="Times New Roman"/>
-          <w:color w:val="000000"/>
-          <w:lang w:val="en-CA"/>
-        </w:rPr>
-        <w:tab/>
-      </w:r>
-      <w:r>
-        <w:rPr>
-          <w:rFonts w:ascii="Arial" w:hAnsi="Arial" w:cs="Times New Roman"/>
-          <w:color w:val="000000"/>
-          <w:lang w:val="en-CA"/>
-        </w:rPr>
-        <w:t xml:space="preserve">Known Coding Languages: C#, C++, Bash, </w:t>
+        <w:t xml:space="preserve">  </w:t>
+      </w:r>
+      <w:r>
+        <w:rPr>
+          <w:rFonts w:ascii="Arial" w:hAnsi="Arial" w:cs="Times New Roman"/>
+          <w:color w:val="000000"/>
+          <w:lang w:val="en-CA"/>
+        </w:rPr>
+        <w:tab/>
+      </w:r>
+      <w:r>
+        <w:rPr>
+          <w:rFonts w:ascii="Arial" w:hAnsi="Arial" w:cs="Times New Roman"/>
+          <w:b/>
+          <w:color w:val="000000"/>
+          <w:lang w:val="en-CA"/>
+        </w:rPr>
+        <w:t>Known Coding Languages:</w:t>
+      </w:r>
+      <w:r>
+        <w:rPr>
+          <w:rFonts w:ascii="Arial" w:hAnsi="Arial" w:cs="Times New Roman"/>
+          <w:color w:val="000000"/>
+          <w:lang w:val="en-CA"/>
+        </w:rPr>
+        <w:t xml:space="preserve"> C#, C++, Bash, </w:t>
       </w:r>
       <w:r>
         <w:rPr>
@@ -1588,10 +1637,19 @@
       <w:r>
         <w:rPr>
           <w:rFonts w:ascii="Arial" w:hAnsi="Arial" w:cs="Times New Roman"/>
-          <w:color w:val="000000"/>
-          <w:lang w:val="en-CA"/>
-        </w:rPr>
-        <w:t xml:space="preserve">Applications known: Visual studious, </w:t>
+          <w:b/>
+          <w:color w:val="000000"/>
+          <w:lang w:val="en-CA"/>
+        </w:rPr>
+        <w:t>Applications known:</w:t>
+      </w:r>
+      <w:r>
+        <w:rPr>
+          <w:rFonts w:ascii="Arial" w:hAnsi="Arial" w:cs="Times New Roman"/>
+          <w:color w:val="000000"/>
+          <w:lang w:val="en-CA"/>
+        </w:rPr>
+        <w:t xml:space="preserve"> Visual studious, </w:t>
       </w:r>
       <w:proofErr w:type="spellStart"/>
       <w:r>
@@ -1683,10 +1741,19 @@
       <w:r>
         <w:rPr>
           <w:rFonts w:ascii="Arial" w:hAnsi="Arial" w:cs="Times New Roman"/>
-          <w:color w:val="000000"/>
-          <w:lang w:val="en-CA"/>
-        </w:rPr>
-        <w:t xml:space="preserve">Has experience in technical support, algorithm design, </w:t>
+          <w:b/>
+          <w:color w:val="000000"/>
+          <w:lang w:val="en-CA"/>
+        </w:rPr>
+        <w:t>Has experience in</w:t>
+      </w:r>
+      <w:r>
+        <w:rPr>
+          <w:rFonts w:ascii="Arial" w:hAnsi="Arial" w:cs="Times New Roman"/>
+          <w:color w:val="000000"/>
+          <w:lang w:val="en-CA"/>
+        </w:rPr>
+        <w:t xml:space="preserve"> technical support, algorithm design, </w:t>
       </w:r>
       <w:r>
         <w:rPr>
@@ -1719,17 +1786,7 @@
           <w:color w:val="000000"/>
           <w:lang w:val="en-CA"/>
         </w:rPr>
-        <w:t>mo</w:t>
-      </w:r>
-      <w:bookmarkStart w:id="0" w:name="_GoBack"/>
-      <w:bookmarkEnd w:id="0"/>
-      <w:r>
-        <w:rPr>
-          <w:rFonts w:ascii="Arial" w:hAnsi="Arial" w:cs="Times New Roman"/>
-          <w:color w:val="000000"/>
-          <w:lang w:val="en-CA"/>
-        </w:rPr>
-        <w:t>dding</w:t>
+        <w:t>modding</w:t>
       </w:r>
       <w:proofErr w:type="spellEnd"/>
       <w:r>
@@ -2737,7 +2794,7 @@
 </file>
 
 <file path=customXml/itemProps1.xml><?xml version="1.0" encoding="utf-8"?>
-<ds:datastoreItem xmlns:ds="http://schemas.openxmlformats.org/officeDocument/2006/customXml" ds:itemID="{63DB38F7-93A3-3B48-8553-5E8105888F39}">
+<ds:datastoreItem xmlns:ds="http://schemas.openxmlformats.org/officeDocument/2006/customXml" ds:itemID="{EC3CB7FA-993B-A949-83DF-F2D3E2424BDF}">
   <ds:schemaRefs>
     <ds:schemaRef ds:uri="http://schemas.openxmlformats.org/officeDocument/2006/bibliography"/>
   </ds:schemaRefs>

</xml_diff>